<commit_message>
Update File transfer docs
</commit_message>
<xml_diff>
--- a/RC20XX File Transfer instructions.docx
+++ b/RC20XX File Transfer instructions.docx
@@ -262,13 +262,29 @@
     </w:p>
     <w:p>
       <w:r>
-        <w:t xml:space="preserve">Start? Is displayed in Terminal </w:t>
+        <w:t xml:space="preserve">Start? Is displayed in </w:t>
+      </w:r>
+      <w:proofErr w:type="gramStart"/>
+      <w:r>
+        <w:t>Terminal</w:t>
+      </w:r>
+      <w:proofErr w:type="gramEnd"/>
+      <w:r>
+        <w:t xml:space="preserve"> </w:t>
       </w:r>
     </w:p>
     <w:p>
       <w:r>
         <w:lastRenderedPageBreak/>
-        <w:t>On your PC, Close your terminal editor and Go to the directory With the Python Files</w:t>
+        <w:t xml:space="preserve">On your PC, </w:t>
+      </w:r>
+      <w:proofErr w:type="gramStart"/>
+      <w:r>
+        <w:t>Close</w:t>
+      </w:r>
+      <w:proofErr w:type="gramEnd"/>
+      <w:r>
+        <w:t xml:space="preserve"> your terminal editor and Go to the directory With the Python Files</w:t>
       </w:r>
     </w:p>
     <w:p>
@@ -333,8 +349,13 @@
         <w:t>.</w:t>
       </w:r>
       <w:r>
-        <w:t>py COMPORT DriveLetter</w:t>
-      </w:r>
+        <w:t xml:space="preserve">py COMPORT </w:t>
+      </w:r>
+      <w:proofErr w:type="spellStart"/>
+      <w:r>
+        <w:t>DriveLetter</w:t>
+      </w:r>
+      <w:proofErr w:type="spellEnd"/>
     </w:p>
     <w:p>
       <w:r>
@@ -343,22 +364,7 @@
     </w:p>
     <w:p>
       <w:r>
-        <w:t>LS-RC20xx</w:t>
-      </w:r>
-      <w:r>
-        <w:t>.</w:t>
-      </w:r>
-      <w:r>
-        <w:t>py COM</w:t>
-      </w:r>
-      <w:r>
-        <w:t>4</w:t>
-      </w:r>
-      <w:r>
-        <w:t xml:space="preserve"> </w:t>
-      </w:r>
-      <w:r>
-        <w:t>D</w:t>
+        <w:t>LS-RC20xx.py COM4 D</w:t>
       </w:r>
     </w:p>
     <w:p>
@@ -416,8 +422,29 @@
     </w:p>
     <w:p>
       <w:r>
-        <w:t>CopyFrom-RC20xx.py ComPort DriveLetter FileName</w:t>
-      </w:r>
+        <w:t xml:space="preserve">CopyFrom-RC20xx.py </w:t>
+      </w:r>
+      <w:proofErr w:type="spellStart"/>
+      <w:r>
+        <w:t>ComPort</w:t>
+      </w:r>
+      <w:proofErr w:type="spellEnd"/>
+      <w:r>
+        <w:t xml:space="preserve"> </w:t>
+      </w:r>
+      <w:proofErr w:type="spellStart"/>
+      <w:r>
+        <w:t>DriveLetter</w:t>
+      </w:r>
+      <w:proofErr w:type="spellEnd"/>
+      <w:r>
+        <w:t xml:space="preserve"> </w:t>
+      </w:r>
+      <w:proofErr w:type="spellStart"/>
+      <w:r>
+        <w:t>FileName</w:t>
+      </w:r>
+      <w:proofErr w:type="spellEnd"/>
     </w:p>
     <w:p>
       <w:r>
@@ -426,10 +453,7 @@
     </w:p>
     <w:p>
       <w:r>
-        <w:t>CopyFrom-RC20xx.py</w:t>
-      </w:r>
-      <w:r>
-        <w:t xml:space="preserve"> COM4 D TESTMAND.BAS</w:t>
+        <w:t>CopyFrom-RC20xx.py COM4 D TESTMAND.BAS</w:t>
       </w:r>
     </w:p>
     <w:p>
@@ -492,14 +516,29 @@
     </w:p>
     <w:p>
       <w:r>
-        <w:t>Copy</w:t>
-      </w:r>
-      <w:r>
-        <w:t>To</w:t>
-      </w:r>
-      <w:r>
-        <w:t>-RC20xx.py ComPort DriveLetter FileName</w:t>
-      </w:r>
+        <w:t xml:space="preserve">CopyTo-RC20xx.py </w:t>
+      </w:r>
+      <w:proofErr w:type="spellStart"/>
+      <w:r>
+        <w:t>ComPort</w:t>
+      </w:r>
+      <w:proofErr w:type="spellEnd"/>
+      <w:r>
+        <w:t xml:space="preserve"> </w:t>
+      </w:r>
+      <w:proofErr w:type="spellStart"/>
+      <w:r>
+        <w:t>DriveLetter</w:t>
+      </w:r>
+      <w:proofErr w:type="spellEnd"/>
+      <w:r>
+        <w:t xml:space="preserve"> </w:t>
+      </w:r>
+      <w:proofErr w:type="spellStart"/>
+      <w:r>
+        <w:t>FileName</w:t>
+      </w:r>
+      <w:proofErr w:type="spellEnd"/>
     </w:p>
     <w:p>
       <w:r>
@@ -591,11 +630,29 @@
     </w:p>
     <w:p>
       <w:r>
-        <w:t>RM</w:t>
-      </w:r>
-      <w:r>
-        <w:t>-RC20xx.py ComPort DriveLetter FileName</w:t>
-      </w:r>
+        <w:t xml:space="preserve">RM-RC20xx.py </w:t>
+      </w:r>
+      <w:proofErr w:type="spellStart"/>
+      <w:r>
+        <w:t>ComPort</w:t>
+      </w:r>
+      <w:proofErr w:type="spellEnd"/>
+      <w:r>
+        <w:t xml:space="preserve"> </w:t>
+      </w:r>
+      <w:proofErr w:type="spellStart"/>
+      <w:r>
+        <w:t>DriveLetter</w:t>
+      </w:r>
+      <w:proofErr w:type="spellEnd"/>
+      <w:r>
+        <w:t xml:space="preserve"> </w:t>
+      </w:r>
+      <w:proofErr w:type="spellStart"/>
+      <w:r>
+        <w:t>FileName</w:t>
+      </w:r>
+      <w:proofErr w:type="spellEnd"/>
     </w:p>
     <w:p>
       <w:r>
@@ -604,10 +661,7 @@
     </w:p>
     <w:p>
       <w:r>
-        <w:t>RM</w:t>
-      </w:r>
-      <w:r>
-        <w:t>-RC20xx.py</w:t>
+        <w:t>RM-RC20xx.py</w:t>
       </w:r>
       <w:r>
         <w:t xml:space="preserve"> </w:t>
@@ -670,22 +724,34 @@
     <w:p/>
     <w:p>
       <w:r>
-        <w:t xml:space="preserve">To </w:t>
-      </w:r>
-      <w:r>
-        <w:t>cat (type)</w:t>
-      </w:r>
-      <w:r>
-        <w:t xml:space="preserve"> a file from the RC20xx</w:t>
-      </w:r>
-    </w:p>
-    <w:p>
-      <w:r>
-        <w:t>CAT</w:t>
-      </w:r>
-      <w:r>
-        <w:t>-RC20xx.py ComPort DriveLetter FileName</w:t>
-      </w:r>
+        <w:t>To cat (type) a file from the RC20xx</w:t>
+      </w:r>
+    </w:p>
+    <w:p>
+      <w:r>
+        <w:t xml:space="preserve">CAT-RC20xx.py </w:t>
+      </w:r>
+      <w:proofErr w:type="spellStart"/>
+      <w:r>
+        <w:t>ComPort</w:t>
+      </w:r>
+      <w:proofErr w:type="spellEnd"/>
+      <w:r>
+        <w:t xml:space="preserve"> </w:t>
+      </w:r>
+      <w:proofErr w:type="spellStart"/>
+      <w:r>
+        <w:t>DriveLetter</w:t>
+      </w:r>
+      <w:proofErr w:type="spellEnd"/>
+      <w:r>
+        <w:t xml:space="preserve"> </w:t>
+      </w:r>
+      <w:proofErr w:type="spellStart"/>
+      <w:r>
+        <w:t>FileName</w:t>
+      </w:r>
+      <w:proofErr w:type="spellEnd"/>
     </w:p>
     <w:p>
       <w:r>
@@ -694,10 +760,7 @@
     </w:p>
     <w:p>
       <w:r>
-        <w:t>CAT</w:t>
-      </w:r>
-      <w:r>
-        <w:t>-RC20xx.py</w:t>
+        <w:t>CAT-RC20xx.py</w:t>
       </w:r>
       <w:r>
         <w:t xml:space="preserve"> </w:t>
@@ -774,8 +837,13 @@
         <w:t>EXIT-RC2040.py</w:t>
       </w:r>
       <w:r>
-        <w:t xml:space="preserve"> COmPort</w:t>
-      </w:r>
+        <w:t xml:space="preserve"> </w:t>
+      </w:r>
+      <w:proofErr w:type="spellStart"/>
+      <w:r>
+        <w:t>COmPort</w:t>
+      </w:r>
+      <w:proofErr w:type="spellEnd"/>
     </w:p>
     <w:p>
       <w:r>
@@ -844,8 +912,13 @@
     </w:p>
     <w:p>
       <w:r>
-        <w:t>RC2040 LED off</w:t>
-      </w:r>
+        <w:t xml:space="preserve">RC2040 LED </w:t>
+      </w:r>
+      <w:proofErr w:type="gramStart"/>
+      <w:r>
+        <w:t>off</w:t>
+      </w:r>
+      <w:proofErr w:type="gramEnd"/>
     </w:p>
     <w:p>
       <w:pPr>
@@ -912,7 +985,15 @@
     </w:p>
     <w:p>
       <w:r>
-        <w:t>And if you reconnect your terminal you are back to the console</w:t>
+        <w:t xml:space="preserve">And if you reconnect your </w:t>
+      </w:r>
+      <w:proofErr w:type="gramStart"/>
+      <w:r>
+        <w:t>terminal</w:t>
+      </w:r>
+      <w:proofErr w:type="gramEnd"/>
+      <w:r>
+        <w:t xml:space="preserve"> you are back to the console</w:t>
       </w:r>
     </w:p>
     <w:p>
@@ -961,6 +1042,75 @@
             </a:graphic>
           </wp:inline>
         </w:drawing>
+      </w:r>
+    </w:p>
+    <w:p/>
+    <w:p/>
+    <w:p>
+      <w:pPr>
+        <w:rPr>
+          <w:sz w:val="28"/>
+          <w:szCs w:val="28"/>
+        </w:rPr>
+      </w:pPr>
+      <w:r>
+        <w:rPr>
+          <w:sz w:val="28"/>
+          <w:szCs w:val="28"/>
+        </w:rPr>
+        <w:t xml:space="preserve">New </w:t>
+      </w:r>
+    </w:p>
+    <w:p>
+      <w:r>
+        <w:t xml:space="preserve">Program the RC2040 with a binary file. </w:t>
+      </w:r>
+    </w:p>
+    <w:p>
+      <w:r>
+        <w:t xml:space="preserve">After clicking the button. </w:t>
+      </w:r>
+    </w:p>
+    <w:p>
+      <w:r>
+        <w:t xml:space="preserve">Run the Python </w:t>
+      </w:r>
+      <w:proofErr w:type="gramStart"/>
+      <w:r>
+        <w:t>script</w:t>
+      </w:r>
+      <w:proofErr w:type="gramEnd"/>
+      <w:r>
+        <w:t xml:space="preserve"> </w:t>
+      </w:r>
+    </w:p>
+    <w:p>
+      <w:r>
+        <w:t>Program-RC2040.py COM</w:t>
+      </w:r>
+      <w:r>
+        <w:t>4</w:t>
+      </w:r>
+      <w:r>
+        <w:t xml:space="preserve"> 0000 24.bin</w:t>
+      </w:r>
+    </w:p>
+    <w:p>
+      <w:r>
+        <w:t xml:space="preserve">Where 0000 is the base Address and </w:t>
+      </w:r>
+      <w:proofErr w:type="gramStart"/>
+      <w:r>
+        <w:t>24.Bin</w:t>
+      </w:r>
+      <w:proofErr w:type="gramEnd"/>
+      <w:r>
+        <w:t xml:space="preserve"> is  a raw binary file. </w:t>
+      </w:r>
+    </w:p>
+    <w:p>
+      <w:r>
+        <w:t xml:space="preserve">Exit the FFS mode and your RC2040 has the new code at the address you specified. </w:t>
       </w:r>
     </w:p>
     <w:p/>

</xml_diff>